<commit_message>
Assignment - week 4
</commit_message>
<xml_diff>
--- a/IntroductionToMathematicalThinking/Assignments/Week3_Assignment-5-Answers.docx
+++ b/IntroductionToMathematicalThinking/Assignments/Week3_Assignment-5-Answers.docx
@@ -295,7 +295,23 @@
           <w:sz w:val="20"/>
           <w:lang w:val="pt-BR"/>
         </w:rPr>
-        <w:t>)[(n=p*q) =&gt; (p=1 OR q=1)]</w:t>
+        <w:t xml:space="preserve">)[(n=p*q) =&gt; (p=1 </w:t>
+      </w:r>
+      <w:r>
+        <w:rPr>
+          <w:rFonts w:ascii="Cambria Math" w:hAnsi="Cambria Math" w:cs="Cambria Math"/>
+          <w:sz w:val="20"/>
+          <w:lang w:val="pt-BR"/>
+        </w:rPr>
+        <w:t>∨</w:t>
+      </w:r>
+      <w:r>
+        <w:rPr>
+          <w:rFonts w:ascii="Cambria Math" w:hAnsi="Cambria Math" w:cs="Cambria Math"/>
+          <w:sz w:val="20"/>
+          <w:lang w:val="pt-BR"/>
+        </w:rPr>
+        <w:t xml:space="preserve"> q=1)]</w:t>
       </w:r>
     </w:p>
     <w:p>
@@ -387,7 +403,21 @@
           <w:rFonts w:ascii="Cambria Math" w:hAnsi="Cambria Math" w:cs="Cambria Math"/>
           <w:sz w:val="20"/>
         </w:rPr>
-        <w:t xml:space="preserve">(p) OR </w:t>
+        <w:t xml:space="preserve">(p) </w:t>
+      </w:r>
+      <w:r>
+        <w:rPr>
+          <w:rFonts w:ascii="Cambria Math" w:hAnsi="Cambria Math" w:cs="Cambria Math"/>
+          <w:sz w:val="20"/>
+        </w:rPr>
+        <w:t>∨</w:t>
+      </w:r>
+      <w:r>
+        <w:rPr>
+          <w:rFonts w:ascii="Cambria Math" w:hAnsi="Cambria Math" w:cs="Cambria Math"/>
+          <w:sz w:val="20"/>
+        </w:rPr>
+        <w:t xml:space="preserve"> </w:t>
       </w:r>
       <w:proofErr w:type="spellStart"/>
       <w:r>
@@ -439,7 +469,21 @@
           <w:rFonts w:ascii="Cambria Math" w:hAnsi="Cambria Math" w:cs="Cambria Math"/>
           <w:sz w:val="20"/>
         </w:rPr>
-        <w:t>(p)) OR (∀p in Person)(</w:t>
+        <w:t xml:space="preserve">(p)) </w:t>
+      </w:r>
+      <w:r>
+        <w:rPr>
+          <w:rFonts w:ascii="Cambria Math" w:hAnsi="Cambria Math" w:cs="Cambria Math"/>
+          <w:sz w:val="20"/>
+        </w:rPr>
+        <w:t>∨</w:t>
+      </w:r>
+      <w:r>
+        <w:rPr>
+          <w:rFonts w:ascii="Cambria Math" w:hAnsi="Cambria Math" w:cs="Cambria Math"/>
+          <w:sz w:val="20"/>
+        </w:rPr>
+        <w:t xml:space="preserve"> (∀p in Person)(</w:t>
       </w:r>
       <w:proofErr w:type="spellStart"/>
       <w:r>
@@ -658,7 +702,21 @@
           <w:rFonts w:ascii="Cambria Math" w:hAnsi="Cambria Math" w:cs="Cambria Math"/>
           <w:sz w:val="20"/>
         </w:rPr>
-        <w:t>(m) AND Comes(m)) =&gt; (∀p in Person)(</w:t>
+        <w:t>(m)</w:t>
+      </w:r>
+      <w:r>
+        <w:rPr>
+          <w:rFonts w:ascii="Cambria Math" w:hAnsi="Cambria Math" w:cs="Cambria Math"/>
+          <w:sz w:val="20"/>
+        </w:rPr>
+        <w:t xml:space="preserve"> ∧ </w:t>
+      </w:r>
+      <w:r>
+        <w:rPr>
+          <w:rFonts w:ascii="Cambria Math" w:hAnsi="Cambria Math" w:cs="Cambria Math"/>
+          <w:sz w:val="20"/>
+        </w:rPr>
+        <w:t>Comes(m)) =&gt; (∀p in Person)(</w:t>
       </w:r>
       <w:proofErr w:type="spellStart"/>
       <w:r>
@@ -790,6 +848,197 @@
         <w:rPr>
           <w:rFonts w:ascii="Cambria Math" w:hAnsi="Cambria Math"/>
           <w:sz w:val="20"/>
+          <w:lang w:val="pt-BR"/>
+        </w:rPr>
+      </w:pPr>
+      <w:r>
+        <w:rPr>
+          <w:rFonts w:ascii="Cambria Math" w:hAnsi="Cambria Math" w:cs="Cambria Math"/>
+          <w:sz w:val="20"/>
+          <w:lang w:val="pt-BR"/>
+        </w:rPr>
+        <w:t>(∀a∊ℝ)[(∃p,q∊</w:t>
+      </w:r>
+      <w:r>
+        <w:rPr>
+          <w:rFonts w:ascii="Cambria Math" w:hAnsi="Cambria Math" w:cs="Cambria Math"/>
+          <w:sz w:val="20"/>
+          <w:lang w:val="pt-BR"/>
+        </w:rPr>
+        <w:t>ℕ</w:t>
+      </w:r>
+      <w:r>
+        <w:rPr>
+          <w:rFonts w:ascii="Cambria Math" w:hAnsi="Cambria Math" w:cs="Cambria Math"/>
+          <w:sz w:val="20"/>
+          <w:lang w:val="pt-BR"/>
+        </w:rPr>
+        <w:t>)(p/q=a</w:t>
+      </w:r>
+      <w:r>
+        <w:rPr>
+          <w:rFonts w:ascii="Cambria Math" w:hAnsi="Cambria Math" w:cs="Cambria Math"/>
+          <w:sz w:val="20"/>
+          <w:lang w:val="pt-BR"/>
+        </w:rPr>
+        <w:t xml:space="preserve"> </w:t>
+      </w:r>
+      <w:r>
+        <w:rPr>
+          <w:rFonts w:ascii="Cambria Math" w:hAnsi="Cambria Math" w:cs="Cambria Math"/>
+          <w:sz w:val="20"/>
+          <w:lang w:val="pt-BR"/>
+        </w:rPr>
+        <w:t>∨</w:t>
+      </w:r>
+      <w:r>
+        <w:rPr>
+          <w:rFonts w:ascii="Cambria Math" w:hAnsi="Cambria Math" w:cs="Cambria Math"/>
+          <w:sz w:val="20"/>
+          <w:lang w:val="pt-BR"/>
+        </w:rPr>
+        <w:t xml:space="preserve"> -p/q=a </w:t>
+      </w:r>
+      <w:r>
+        <w:rPr>
+          <w:rFonts w:ascii="Cambria Math" w:hAnsi="Cambria Math" w:cs="Cambria Math"/>
+          <w:sz w:val="20"/>
+          <w:lang w:val="pt-BR"/>
+        </w:rPr>
+        <w:t>∨</w:t>
+      </w:r>
+      <w:r>
+        <w:rPr>
+          <w:rFonts w:ascii="Cambria Math" w:hAnsi="Cambria Math" w:cs="Cambria Math"/>
+          <w:sz w:val="20"/>
+          <w:lang w:val="pt-BR"/>
+        </w:rPr>
+        <w:t xml:space="preserve"> a=0</w:t>
+      </w:r>
+      <w:r>
+        <w:rPr>
+          <w:rFonts w:ascii="Cambria Math" w:hAnsi="Cambria Math" w:cs="Cambria Math"/>
+          <w:sz w:val="20"/>
+          <w:lang w:val="pt-BR"/>
+        </w:rPr>
+        <w:t>)]</w:t>
+      </w:r>
+    </w:p>
+    <w:p>
+      <w:pPr>
+        <w:pStyle w:val="ListParagraph"/>
+        <w:numPr>
+          <w:ilvl w:val="1"/>
+          <w:numId w:val="1"/>
+        </w:numPr>
+        <w:rPr>
+          <w:rFonts w:ascii="Cambria Math" w:hAnsi="Cambria Math"/>
+          <w:sz w:val="20"/>
+        </w:rPr>
+      </w:pPr>
+      <w:r>
+        <w:rPr>
+          <w:rFonts w:ascii="Cambria Math" w:hAnsi="Cambria Math"/>
+          <w:sz w:val="20"/>
+        </w:rPr>
+        <w:t>(</w:t>
+      </w:r>
+      <w:r>
+        <w:rPr>
+          <w:rFonts w:ascii="Cambria Math" w:hAnsi="Cambria Math" w:cs="Cambria Math"/>
+          <w:sz w:val="20"/>
+        </w:rPr>
+        <w:t>∃</w:t>
+      </w:r>
+      <w:proofErr w:type="spellStart"/>
+      <w:r>
+        <w:rPr>
+          <w:rFonts w:ascii="Cambria Math" w:hAnsi="Cambria Math" w:cs="Cambria Math"/>
+          <w:sz w:val="20"/>
+        </w:rPr>
+        <w:t>a∊ℝ</w:t>
+      </w:r>
+      <w:proofErr w:type="spellEnd"/>
+      <w:r>
+        <w:rPr>
+          <w:rFonts w:ascii="Cambria Math" w:hAnsi="Cambria Math" w:cs="Cambria Math"/>
+          <w:sz w:val="20"/>
+        </w:rPr>
+        <w:t>)[(∀</w:t>
+      </w:r>
+      <w:proofErr w:type="spellStart"/>
+      <w:r>
+        <w:rPr>
+          <w:rFonts w:ascii="Cambria Math" w:hAnsi="Cambria Math" w:cs="Cambria Math"/>
+          <w:sz w:val="20"/>
+        </w:rPr>
+        <w:t>p,q∊</w:t>
+      </w:r>
+      <w:r>
+        <w:rPr>
+          <w:rFonts w:ascii="Cambria Math" w:hAnsi="Cambria Math" w:cs="Cambria Math"/>
+          <w:sz w:val="20"/>
+        </w:rPr>
+        <w:t>ℕ</w:t>
+      </w:r>
+      <w:proofErr w:type="spellEnd"/>
+      <w:r>
+        <w:rPr>
+          <w:rFonts w:ascii="Cambria Math" w:hAnsi="Cambria Math" w:cs="Cambria Math"/>
+          <w:sz w:val="20"/>
+        </w:rPr>
+        <w:t>)(p/</w:t>
+      </w:r>
+      <w:proofErr w:type="spellStart"/>
+      <w:r>
+        <w:rPr>
+          <w:rFonts w:ascii="Cambria Math" w:hAnsi="Cambria Math" w:cs="Cambria Math"/>
+          <w:sz w:val="20"/>
+        </w:rPr>
+        <w:t>q≠a</w:t>
+      </w:r>
+      <w:proofErr w:type="spellEnd"/>
+      <w:r>
+        <w:rPr>
+          <w:rFonts w:ascii="Cambria Math" w:hAnsi="Cambria Math" w:cs="Cambria Math"/>
+          <w:sz w:val="20"/>
+        </w:rPr>
+        <w:t xml:space="preserve"> ∧ </w:t>
+      </w:r>
+      <w:r>
+        <w:rPr>
+          <w:rFonts w:ascii="Cambria Math" w:hAnsi="Cambria Math" w:cs="Cambria Math"/>
+          <w:sz w:val="20"/>
+        </w:rPr>
+        <w:t>–p/</w:t>
+      </w:r>
+      <w:proofErr w:type="spellStart"/>
+      <w:r>
+        <w:rPr>
+          <w:rFonts w:ascii="Cambria Math" w:hAnsi="Cambria Math" w:cs="Cambria Math"/>
+          <w:sz w:val="20"/>
+        </w:rPr>
+        <w:t>q≠a</w:t>
+      </w:r>
+      <w:proofErr w:type="spellEnd"/>
+      <w:r>
+        <w:rPr>
+          <w:rFonts w:ascii="Cambria Math" w:hAnsi="Cambria Math" w:cs="Cambria Math"/>
+          <w:sz w:val="20"/>
+        </w:rPr>
+        <w:t>)]</w:t>
+      </w:r>
+    </w:p>
+    <w:p>
+      <w:pPr>
+        <w:pStyle w:val="ListParagraph"/>
+        <w:numPr>
+          <w:ilvl w:val="1"/>
+          <w:numId w:val="1"/>
+        </w:numPr>
+        <w:rPr>
+          <w:rFonts w:ascii="Cambria Math" w:hAnsi="Cambria Math"/>
+          <w:sz w:val="20"/>
         </w:rPr>
       </w:pPr>
       <w:r>
@@ -813,7 +1062,7 @@
           <w:rFonts w:ascii="Cambria Math" w:hAnsi="Cambria Math" w:cs="Cambria Math"/>
           <w:sz w:val="20"/>
         </w:rPr>
-        <w:t>)[(∃</w:t>
+        <w:t>)[((∀</w:t>
       </w:r>
       <w:proofErr w:type="spellStart"/>
       <w:r>
@@ -836,35 +1085,38 @@
           <w:rFonts w:ascii="Cambria Math" w:hAnsi="Cambria Math" w:cs="Cambria Math"/>
           <w:sz w:val="20"/>
         </w:rPr>
-        <w:t>)(p/q=a</w:t>
-      </w:r>
-      <w:r>
-        <w:rPr>
-          <w:rFonts w:ascii="Cambria Math" w:hAnsi="Cambria Math" w:cs="Cambria Math"/>
-          <w:sz w:val="20"/>
-        </w:rPr>
-        <w:t xml:space="preserve"> OR -p/q=a OR a=0</w:t>
-      </w:r>
-      <w:r>
-        <w:rPr>
-          <w:rFonts w:ascii="Cambria Math" w:hAnsi="Cambria Math" w:cs="Cambria Math"/>
-          <w:sz w:val="20"/>
-        </w:rPr>
-        <w:t>)]</w:t>
-      </w:r>
-    </w:p>
-    <w:p>
-      <w:pPr>
-        <w:pStyle w:val="ListParagraph"/>
-        <w:numPr>
-          <w:ilvl w:val="1"/>
-          <w:numId w:val="1"/>
-        </w:numPr>
-        <w:rPr>
-          <w:rFonts w:ascii="Cambria Math" w:hAnsi="Cambria Math"/>
-          <w:sz w:val="20"/>
-        </w:rPr>
-      </w:pPr>
+        <w:t>)(p/</w:t>
+      </w:r>
+      <w:proofErr w:type="spellStart"/>
+      <w:r>
+        <w:rPr>
+          <w:rFonts w:ascii="Cambria Math" w:hAnsi="Cambria Math" w:cs="Cambria Math"/>
+          <w:sz w:val="20"/>
+        </w:rPr>
+        <w:t>q≠a</w:t>
+      </w:r>
+      <w:proofErr w:type="spellEnd"/>
+      <w:r>
+        <w:rPr>
+          <w:rFonts w:ascii="Cambria Math" w:hAnsi="Cambria Math" w:cs="Cambria Math"/>
+          <w:sz w:val="20"/>
+        </w:rPr>
+        <w:t xml:space="preserve">)) =&gt; </w:t>
+      </w:r>
+      <w:r>
+        <w:rPr>
+          <w:rFonts w:ascii="Cambria Math" w:hAnsi="Cambria Math" w:cs="Cambria Math"/>
+          <w:sz w:val="20"/>
+        </w:rPr>
+        <w:br/>
+      </w:r>
+      <w:r>
+        <w:rPr>
+          <w:rFonts w:ascii="Cambria Math" w:hAnsi="Cambria Math"/>
+          <w:sz w:val="20"/>
+        </w:rPr>
+        <w:tab/>
+      </w:r>
       <w:r>
         <w:rPr>
           <w:rFonts w:ascii="Cambria Math" w:hAnsi="Cambria Math"/>
@@ -885,189 +1137,29 @@
           <w:rFonts w:ascii="Cambria Math" w:hAnsi="Cambria Math" w:cs="Cambria Math"/>
           <w:sz w:val="20"/>
         </w:rPr>
-        <w:t>a∊ℝ</w:t>
-      </w:r>
-      <w:proofErr w:type="spellEnd"/>
-      <w:r>
-        <w:rPr>
-          <w:rFonts w:ascii="Cambria Math" w:hAnsi="Cambria Math" w:cs="Cambria Math"/>
-          <w:sz w:val="20"/>
-        </w:rPr>
-        <w:t>)[(∀</w:t>
-      </w:r>
-      <w:proofErr w:type="spellStart"/>
-      <w:r>
-        <w:rPr>
-          <w:rFonts w:ascii="Cambria Math" w:hAnsi="Cambria Math" w:cs="Cambria Math"/>
-          <w:sz w:val="20"/>
-        </w:rPr>
-        <w:t>p,q∊</w:t>
-      </w:r>
-      <w:r>
-        <w:rPr>
-          <w:rFonts w:ascii="Cambria Math" w:hAnsi="Cambria Math" w:cs="Cambria Math"/>
-          <w:sz w:val="20"/>
-        </w:rPr>
-        <w:t>ℕ</w:t>
-      </w:r>
-      <w:proofErr w:type="spellEnd"/>
-      <w:r>
-        <w:rPr>
-          <w:rFonts w:ascii="Cambria Math" w:hAnsi="Cambria Math" w:cs="Cambria Math"/>
-          <w:sz w:val="20"/>
-        </w:rPr>
-        <w:t>)(p/</w:t>
-      </w:r>
-      <w:proofErr w:type="spellStart"/>
-      <w:r>
-        <w:rPr>
-          <w:rFonts w:ascii="Cambria Math" w:hAnsi="Cambria Math" w:cs="Cambria Math"/>
-          <w:sz w:val="20"/>
-        </w:rPr>
-        <w:t>q≠a</w:t>
-      </w:r>
-      <w:proofErr w:type="spellEnd"/>
-      <w:r>
-        <w:rPr>
-          <w:rFonts w:ascii="Cambria Math" w:hAnsi="Cambria Math" w:cs="Cambria Math"/>
-          <w:sz w:val="20"/>
-        </w:rPr>
-        <w:t xml:space="preserve"> AND –p/</w:t>
-      </w:r>
-      <w:proofErr w:type="spellStart"/>
-      <w:r>
-        <w:rPr>
-          <w:rFonts w:ascii="Cambria Math" w:hAnsi="Cambria Math" w:cs="Cambria Math"/>
-          <w:sz w:val="20"/>
-        </w:rPr>
-        <w:t>q≠a</w:t>
-      </w:r>
-      <w:proofErr w:type="spellEnd"/>
-      <w:r>
-        <w:rPr>
-          <w:rFonts w:ascii="Cambria Math" w:hAnsi="Cambria Math" w:cs="Cambria Math"/>
-          <w:sz w:val="20"/>
-        </w:rPr>
-        <w:t>)]</w:t>
-      </w:r>
-    </w:p>
-    <w:p>
-      <w:pPr>
-        <w:pStyle w:val="ListParagraph"/>
-        <w:numPr>
-          <w:ilvl w:val="1"/>
-          <w:numId w:val="1"/>
-        </w:numPr>
-        <w:rPr>
-          <w:rFonts w:ascii="Cambria Math" w:hAnsi="Cambria Math"/>
-          <w:sz w:val="20"/>
-        </w:rPr>
-      </w:pPr>
+        <w:t>a’∊ℝ</w:t>
+      </w:r>
+      <w:proofErr w:type="spellEnd"/>
+      <w:r>
+        <w:rPr>
+          <w:rFonts w:ascii="Cambria Math" w:hAnsi="Cambria Math" w:cs="Cambria Math"/>
+          <w:sz w:val="20"/>
+        </w:rPr>
+        <w:t>)[a’&gt;a</w:t>
+      </w:r>
+      <w:r>
+        <w:rPr>
+          <w:rFonts w:ascii="Cambria Math" w:hAnsi="Cambria Math" w:cs="Cambria Math"/>
+          <w:sz w:val="20"/>
+        </w:rPr>
+        <w:t xml:space="preserve"> ∧ </w:t>
+      </w:r>
       <w:r>
         <w:rPr>
           <w:rFonts w:ascii="Cambria Math" w:hAnsi="Cambria Math" w:cs="Cambria Math"/>
           <w:sz w:val="20"/>
         </w:rPr>
         <w:t>(∀</w:t>
-      </w:r>
-      <w:proofErr w:type="spellStart"/>
-      <w:r>
-        <w:rPr>
-          <w:rFonts w:ascii="Cambria Math" w:hAnsi="Cambria Math" w:cs="Cambria Math"/>
-          <w:sz w:val="20"/>
-        </w:rPr>
-        <w:t>a∊ℝ</w:t>
-      </w:r>
-      <w:proofErr w:type="spellEnd"/>
-      <w:r>
-        <w:rPr>
-          <w:rFonts w:ascii="Cambria Math" w:hAnsi="Cambria Math" w:cs="Cambria Math"/>
-          <w:sz w:val="20"/>
-        </w:rPr>
-        <w:t>)[((∀</w:t>
-      </w:r>
-      <w:proofErr w:type="spellStart"/>
-      <w:r>
-        <w:rPr>
-          <w:rFonts w:ascii="Cambria Math" w:hAnsi="Cambria Math" w:cs="Cambria Math"/>
-          <w:sz w:val="20"/>
-        </w:rPr>
-        <w:t>p,q∊</w:t>
-      </w:r>
-      <w:r>
-        <w:rPr>
-          <w:rFonts w:ascii="Cambria Math" w:hAnsi="Cambria Math" w:cs="Cambria Math"/>
-          <w:sz w:val="20"/>
-        </w:rPr>
-        <w:t>ℕ</w:t>
-      </w:r>
-      <w:proofErr w:type="spellEnd"/>
-      <w:r>
-        <w:rPr>
-          <w:rFonts w:ascii="Cambria Math" w:hAnsi="Cambria Math" w:cs="Cambria Math"/>
-          <w:sz w:val="20"/>
-        </w:rPr>
-        <w:t>)(p/</w:t>
-      </w:r>
-      <w:proofErr w:type="spellStart"/>
-      <w:r>
-        <w:rPr>
-          <w:rFonts w:ascii="Cambria Math" w:hAnsi="Cambria Math" w:cs="Cambria Math"/>
-          <w:sz w:val="20"/>
-        </w:rPr>
-        <w:t>q≠a</w:t>
-      </w:r>
-      <w:proofErr w:type="spellEnd"/>
-      <w:r>
-        <w:rPr>
-          <w:rFonts w:ascii="Cambria Math" w:hAnsi="Cambria Math" w:cs="Cambria Math"/>
-          <w:sz w:val="20"/>
-        </w:rPr>
-        <w:t xml:space="preserve">)) =&gt; </w:t>
-      </w:r>
-      <w:r>
-        <w:rPr>
-          <w:rFonts w:ascii="Cambria Math" w:hAnsi="Cambria Math" w:cs="Cambria Math"/>
-          <w:sz w:val="20"/>
-        </w:rPr>
-        <w:br/>
-      </w:r>
-      <w:r>
-        <w:rPr>
-          <w:rFonts w:ascii="Cambria Math" w:hAnsi="Cambria Math"/>
-          <w:sz w:val="20"/>
-        </w:rPr>
-        <w:tab/>
-      </w:r>
-      <w:r>
-        <w:rPr>
-          <w:rFonts w:ascii="Cambria Math" w:hAnsi="Cambria Math"/>
-          <w:sz w:val="20"/>
-        </w:rPr>
-        <w:t>(</w:t>
-      </w:r>
-      <w:r>
-        <w:rPr>
-          <w:rFonts w:ascii="Cambria Math" w:hAnsi="Cambria Math" w:cs="Cambria Math"/>
-          <w:sz w:val="20"/>
-        </w:rPr>
-        <w:t>∃</w:t>
-      </w:r>
-      <w:proofErr w:type="spellStart"/>
-      <w:r>
-        <w:rPr>
-          <w:rFonts w:ascii="Cambria Math" w:hAnsi="Cambria Math" w:cs="Cambria Math"/>
-          <w:sz w:val="20"/>
-        </w:rPr>
-        <w:t>a’∊ℝ</w:t>
-      </w:r>
-      <w:proofErr w:type="spellEnd"/>
-      <w:r>
-        <w:rPr>
-          <w:rFonts w:ascii="Cambria Math" w:hAnsi="Cambria Math" w:cs="Cambria Math"/>
-          <w:sz w:val="20"/>
-        </w:rPr>
-        <w:t>)[a’&gt;a AND (∀</w:t>
       </w:r>
       <w:proofErr w:type="spellStart"/>
       <w:r>
@@ -1284,7 +1376,14 @@
           <w:rFonts w:ascii="Cambria Math" w:hAnsi="Cambria Math" w:cs="Cambria Math"/>
           <w:sz w:val="20"/>
         </w:rPr>
-        <w:t xml:space="preserve">)(D(c) AND </w:t>
+        <w:t>)(D(c)</w:t>
+      </w:r>
+      <w:r>
+        <w:rPr>
+          <w:rFonts w:ascii="Cambria Math" w:hAnsi="Cambria Math" w:cs="Cambria Math"/>
+          <w:sz w:val="20"/>
+        </w:rPr>
+        <w:t xml:space="preserve"> ∧ </w:t>
       </w:r>
       <w:r>
         <w:rPr>
@@ -1348,7 +1447,21 @@
           <w:rFonts w:ascii="Cambria Math" w:hAnsi="Cambria Math" w:cs="Cambria Math"/>
           <w:sz w:val="20"/>
         </w:rPr>
-        <w:t>D(c) AND M(c))</w:t>
+        <w:t>D(c)</w:t>
+      </w:r>
+      <w:r>
+        <w:rPr>
+          <w:rFonts w:ascii="Cambria Math" w:hAnsi="Cambria Math" w:cs="Cambria Math"/>
+          <w:sz w:val="20"/>
+        </w:rPr>
+        <w:t xml:space="preserve"> ∧ </w:t>
+      </w:r>
+      <w:r>
+        <w:rPr>
+          <w:rFonts w:ascii="Cambria Math" w:hAnsi="Cambria Math" w:cs="Cambria Math"/>
+          <w:sz w:val="20"/>
+        </w:rPr>
+        <w:t>M(c))</w:t>
       </w:r>
     </w:p>
     <w:p>
@@ -1384,7 +1497,21 @@
           <w:rFonts w:ascii="Cambria Math" w:hAnsi="Cambria Math" w:cs="Cambria Math"/>
           <w:sz w:val="20"/>
         </w:rPr>
-        <w:t>)(x&lt;y =&gt; (∃z)(Q(z) AND x &lt; z &lt; y))</w:t>
+        <w:t>)(x&lt;y =&gt; (∃z)(Q(z)</w:t>
+      </w:r>
+      <w:r>
+        <w:rPr>
+          <w:rFonts w:ascii="Cambria Math" w:hAnsi="Cambria Math" w:cs="Cambria Math"/>
+          <w:sz w:val="20"/>
+        </w:rPr>
+        <w:t xml:space="preserve"> ∧ </w:t>
+      </w:r>
+      <w:r>
+        <w:rPr>
+          <w:rFonts w:ascii="Cambria Math" w:hAnsi="Cambria Math" w:cs="Cambria Math"/>
+          <w:sz w:val="20"/>
+        </w:rPr>
+        <w:t>x &lt; z &lt; y))</w:t>
       </w:r>
     </w:p>
     <w:p>
@@ -1436,7 +1563,14 @@
           <w:rFonts w:ascii="Cambria Math" w:hAnsi="Cambria Math" w:cs="Cambria Math"/>
           <w:sz w:val="20"/>
         </w:rPr>
-        <w:t>))) AND</w:t>
+        <w:t xml:space="preserve">))) </w:t>
+      </w:r>
+      <w:r>
+        <w:rPr>
+          <w:rFonts w:ascii="Cambria Math" w:hAnsi="Cambria Math" w:cs="Cambria Math"/>
+          <w:sz w:val="20"/>
+        </w:rPr>
+        <w:t>∧</w:t>
       </w:r>
       <w:r>
         <w:rPr>
@@ -1483,7 +1617,14 @@
           <w:rFonts w:ascii="Cambria Math" w:hAnsi="Cambria Math" w:cs="Cambria Math"/>
           <w:sz w:val="20"/>
         </w:rPr>
-        <w:t xml:space="preserve">))) AND </w:t>
+        <w:t>)))</w:t>
+      </w:r>
+      <w:r>
+        <w:rPr>
+          <w:rFonts w:ascii="Cambria Math" w:hAnsi="Cambria Math" w:cs="Cambria Math"/>
+          <w:sz w:val="20"/>
+        </w:rPr>
+        <w:t xml:space="preserve"> ∧ </w:t>
       </w:r>
       <w:r>
         <w:rPr>

</xml_diff>